<commit_message>
Fixed typos on PM report
</commit_message>
<xml_diff>
--- a/Deliverable-2/Postmortem Report-SRS_Delivery-2.docx
+++ b/Deliverable-2/Postmortem Report-SRS_Delivery-2.docx
@@ -1,6 +1,6 @@
 
 <file path=word/document.xml><?xml version="1.0" encoding="utf-8"?>
-<w:document xmlns:wpc="http://schemas.microsoft.com/office/word/2010/wordprocessingCanvas" xmlns:cx="http://schemas.microsoft.com/office/drawing/2014/chartex" xmlns:cx1="http://schemas.microsoft.com/office/drawing/2015/9/8/chartex" xmlns:cx2="http://schemas.microsoft.com/office/drawing/2015/10/21/chartex" xmlns:cx3="http://schemas.microsoft.com/office/drawing/2016/5/9/chartex" xmlns:cx4="http://schemas.microsoft.com/office/drawing/2016/5/10/chartex" xmlns:cx5="http://schemas.microsoft.com/office/drawing/2016/5/11/chartex" xmlns:cx6="http://schemas.microsoft.com/office/drawing/2016/5/12/chartex" xmlns:cx7="http://schemas.microsoft.com/office/drawing/2016/5/13/chartex" xmlns:cx8="http://schemas.microsoft.com/office/drawing/2016/5/14/chartex" xmlns:mc="http://schemas.openxmlformats.org/markup-compatibility/2006" xmlns:aink="http://schemas.microsoft.com/office/drawing/2016/ink" xmlns:am3d="http://schemas.microsoft.com/office/drawing/2017/model3d" xmlns:o="urn:schemas-microsoft-com:office:office" xmlns:r="http://schemas.openxmlformats.org/officeDocument/2006/relationships" xmlns:m="http://schemas.openxmlformats.org/officeDocument/2006/math" xmlns:v="urn:schemas-microsoft-com:vml" xmlns:wp14="http://schemas.microsoft.com/office/word/2010/wordprocessingDrawing" xmlns:wp="http://schemas.openxmlformats.org/drawingml/2006/wordprocessingDrawing" xmlns:w10="urn:schemas-microsoft-com:office:word" xmlns:w="http://schemas.openxmlformats.org/wordprocessingml/2006/main" xmlns:w14="http://schemas.microsoft.com/office/word/2010/wordml" xmlns:w15="http://schemas.microsoft.com/office/word/2012/wordml" xmlns:w16cex="http://schemas.microsoft.com/office/word/2018/wordml/cex" xmlns:w16cid="http://schemas.microsoft.com/office/word/2016/wordml/cid" xmlns:w16="http://schemas.microsoft.com/office/word/2018/wordml" xmlns:w16se="http://schemas.microsoft.com/office/word/2015/wordml/symex" xmlns:wpg="http://schemas.microsoft.com/office/word/2010/wordprocessingGroup" xmlns:wpi="http://schemas.microsoft.com/office/word/2010/wordprocessingInk" xmlns:wne="http://schemas.microsoft.com/office/word/2006/wordml" xmlns:wps="http://schemas.microsoft.com/office/word/2010/wordprocessingShape" mc:Ignorable="w14 w15 w16se w16cid w16 w16cex wp14">
+<w:document xmlns:wpc="http://schemas.microsoft.com/office/word/2010/wordprocessingCanvas" xmlns:cx="http://schemas.microsoft.com/office/drawing/2014/chartex" xmlns:cx1="http://schemas.microsoft.com/office/drawing/2015/9/8/chartex" xmlns:cx2="http://schemas.microsoft.com/office/drawing/2015/10/21/chartex" xmlns:cx3="http://schemas.microsoft.com/office/drawing/2016/5/9/chartex" xmlns:cx4="http://schemas.microsoft.com/office/drawing/2016/5/10/chartex" xmlns:cx5="http://schemas.microsoft.com/office/drawing/2016/5/11/chartex" xmlns:cx6="http://schemas.microsoft.com/office/drawing/2016/5/12/chartex" xmlns:cx7="http://schemas.microsoft.com/office/drawing/2016/5/13/chartex" xmlns:cx8="http://schemas.microsoft.com/office/drawing/2016/5/14/chartex" xmlns:mc="http://schemas.openxmlformats.org/markup-compatibility/2006" xmlns:aink="http://schemas.microsoft.com/office/drawing/2016/ink" xmlns:am3d="http://schemas.microsoft.com/office/drawing/2017/model3d" xmlns:o="urn:schemas-microsoft-com:office:office" xmlns:r="http://schemas.openxmlformats.org/officeDocument/2006/relationships" xmlns:m="http://schemas.openxmlformats.org/officeDocument/2006/math" xmlns:v="urn:schemas-microsoft-com:vml" xmlns:wp14="http://schemas.microsoft.com/office/word/2010/wordprocessingDrawing" xmlns:wp="http://schemas.openxmlformats.org/drawingml/2006/wordprocessingDrawing" xmlns:w10="urn:schemas-microsoft-com:office:word" xmlns:w="http://schemas.openxmlformats.org/wordprocessingml/2006/main" xmlns:w14="http://schemas.microsoft.com/office/word/2010/wordml" xmlns:w15="http://schemas.microsoft.com/office/word/2012/wordml" xmlns:w16cid="http://schemas.microsoft.com/office/word/2016/wordml/cid" xmlns:w16se="http://schemas.microsoft.com/office/word/2015/wordml/symex" xmlns:wpg="http://schemas.microsoft.com/office/word/2010/wordprocessingGroup" xmlns:wpi="http://schemas.microsoft.com/office/word/2010/wordprocessingInk" xmlns:wne="http://schemas.microsoft.com/office/word/2006/wordml" xmlns:wps="http://schemas.microsoft.com/office/word/2010/wordprocessingShape" mc:Ignorable="w14 w15 w16se w16cid wp14">
   <w:body>
     <w:p>
       <w:pPr>
@@ -505,7 +505,7 @@
         <w:rPr>
           <w:color w:val="000000"/>
         </w:rPr>
-        <w:t>easier to elicitate the counter measure using the tactics.</w:t>
+        <w:t>easier to elicit the counter measure using the tactics.</w:t>
       </w:r>
     </w:p>
     <w:p>
@@ -626,13 +626,7 @@
         <w:rPr>
           <w:color w:val="000000"/>
         </w:rPr>
-        <w:t>Some cases may not have the clear distinction of source, target, and boundary conditions and so applying the operators may not provide the best resolution</w:t>
-      </w:r>
-      <w:r>
-        <w:rPr>
-          <w:color w:val="000000"/>
-        </w:rPr>
-        <w:t>.</w:t>
+        <w:t>Some cases may not have the clear distinction of source, target, and boundary conditions and so applying the operators may not provide the best resolution.</w:t>
       </w:r>
     </w:p>
     <w:p>
@@ -719,31 +713,7 @@
         <w:rPr>
           <w:color w:val="000000"/>
         </w:rPr>
-        <w:t xml:space="preserve">False or incorrect data can </w:t>
-      </w:r>
-      <w:r>
-        <w:rPr>
-          <w:color w:val="000000"/>
-        </w:rPr>
-        <w:t>severely</w:t>
-      </w:r>
-      <w:r>
-        <w:rPr>
-          <w:color w:val="000000"/>
-        </w:rPr>
-        <w:t xml:space="preserve"> </w:t>
-      </w:r>
-      <w:r>
-        <w:rPr>
-          <w:color w:val="000000"/>
-        </w:rPr>
-        <w:t>affect</w:t>
-      </w:r>
-      <w:r>
-        <w:rPr>
-          <w:color w:val="000000"/>
-        </w:rPr>
-        <w:t xml:space="preserve"> the output</w:t>
+        <w:t>False or incorrect data can severely affect the output</w:t>
       </w:r>
     </w:p>
     <w:p>
@@ -816,7 +786,21 @@
         <w:rPr>
           <w:color w:val="000000"/>
         </w:rPr>
-        <w:t>Time can be wasted by analysing a NFR which do not have any risk.</w:t>
+        <w:t xml:space="preserve">Time can be wasted by analysing </w:t>
+      </w:r>
+      <w:proofErr w:type="gramStart"/>
+      <w:r>
+        <w:rPr>
+          <w:color w:val="000000"/>
+        </w:rPr>
+        <w:t>a</w:t>
+      </w:r>
+      <w:proofErr w:type="gramEnd"/>
+      <w:r>
+        <w:rPr>
+          <w:color w:val="000000"/>
+        </w:rPr>
+        <w:t xml:space="preserve"> NFR which do not have any risk.</w:t>
       </w:r>
     </w:p>
     <w:p>
@@ -1089,19 +1073,7 @@
         <w:rPr>
           <w:color w:val="000000"/>
         </w:rPr>
-        <w:t xml:space="preserve">If the </w:t>
-      </w:r>
-      <w:r>
-        <w:rPr>
-          <w:color w:val="000000"/>
-        </w:rPr>
-        <w:t xml:space="preserve">source, target and boundary conditions are </w:t>
-      </w:r>
-      <w:r>
-        <w:rPr>
-          <w:color w:val="000000"/>
-        </w:rPr>
-        <w:t>identified, this technique can be efficient to come with a good resolution.</w:t>
+        <w:t>If the source, target and boundary conditions are identified, this technique can be efficient to come with a good resolution.</w:t>
       </w:r>
     </w:p>
     <w:p>
@@ -1526,7 +1498,21 @@
         <w:rPr>
           <w:color w:val="000000"/>
         </w:rPr>
-        <w:t>This technique works very well when there are accurate data available or all the stakeholders have sufficient domain knowledge to elicitate the weight.</w:t>
+        <w:t xml:space="preserve">This technique works very well when there are accurate data available or all the stakeholders have sufficient domain knowledge to </w:t>
+      </w:r>
+      <w:proofErr w:type="spellStart"/>
+      <w:r>
+        <w:rPr>
+          <w:color w:val="000000"/>
+        </w:rPr>
+        <w:t>elicitate</w:t>
+      </w:r>
+      <w:proofErr w:type="spellEnd"/>
+      <w:r>
+        <w:rPr>
+          <w:color w:val="000000"/>
+        </w:rPr>
+        <w:t xml:space="preserve"> the weight.</w:t>
       </w:r>
     </w:p>
     <w:p>
@@ -1615,7 +1601,19 @@
         <w:rPr>
           <w:color w:val="000000"/>
         </w:rPr>
-        <w:t>Good point to start the search of risk.  If the feature set it huge an random this technique can provide a good starting point.</w:t>
+        <w:t xml:space="preserve">Good point to start the search of risk.  If the feature set it huge </w:t>
+      </w:r>
+      <w:r>
+        <w:rPr>
+          <w:color w:val="000000"/>
+        </w:rPr>
+        <w:t>a</w:t>
+      </w:r>
+      <w:r>
+        <w:rPr>
+          <w:color w:val="000000"/>
+        </w:rPr>
+        <w:t xml:space="preserve"> random this technique can provide a good starting point.</w:t>
       </w:r>
     </w:p>
     <w:p>
@@ -1636,7 +1634,7 @@
         <w:rPr>
           <w:color w:val="000000"/>
         </w:rPr>
-        <w:t>If the there are more well-defined components in the project, component inspection would be a better choice than this technique</w:t>
+        <w:t>If there are more well-defined components in the project, component inspection would be a better choice than this technique</w:t>
       </w:r>
     </w:p>
     <w:p>
@@ -1827,7 +1825,17 @@
           <w:sz w:val="24"/>
           <w:szCs w:val="24"/>
         </w:rPr>
-        <w:t>, please see Appendix A to Appendix E.</w:t>
+        <w:t>, please see Appe</w:t>
+      </w:r>
+      <w:bookmarkStart w:id="2" w:name="_GoBack"/>
+      <w:bookmarkEnd w:id="2"/>
+      <w:r>
+        <w:rPr>
+          <w:rFonts w:ascii="Times New Roman" w:eastAsia="Times New Roman" w:hAnsi="Times New Roman" w:cs="Times New Roman"/>
+          <w:sz w:val="24"/>
+          <w:szCs w:val="24"/>
+        </w:rPr>
+        <w:t>ndix A to Appendix E.</w:t>
       </w:r>
     </w:p>
     <w:p>
@@ -1925,12 +1933,14 @@
                 <w:rFonts w:ascii="Times New Roman" w:eastAsia="Times New Roman" w:hAnsi="Times New Roman" w:cs="Times New Roman"/>
               </w:rPr>
             </w:pPr>
+            <w:proofErr w:type="spellStart"/>
             <w:r>
               <w:rPr>
                 <w:rFonts w:ascii="Times New Roman" w:eastAsia="Times New Roman" w:hAnsi="Times New Roman" w:cs="Times New Roman"/>
               </w:rPr>
               <w:t>Apoorv</w:t>
             </w:r>
+            <w:proofErr w:type="spellEnd"/>
           </w:p>
         </w:tc>
         <w:tc>
@@ -1946,12 +1956,14 @@
                 <w:rFonts w:ascii="Times New Roman" w:eastAsia="Times New Roman" w:hAnsi="Times New Roman" w:cs="Times New Roman"/>
               </w:rPr>
             </w:pPr>
+            <w:proofErr w:type="spellStart"/>
             <w:r>
               <w:rPr>
                 <w:rFonts w:ascii="Times New Roman" w:eastAsia="Times New Roman" w:hAnsi="Times New Roman" w:cs="Times New Roman"/>
               </w:rPr>
               <w:t>Divya</w:t>
             </w:r>
+            <w:proofErr w:type="spellEnd"/>
           </w:p>
         </w:tc>
         <w:tc>
@@ -1967,12 +1979,14 @@
                 <w:rFonts w:ascii="Times New Roman" w:eastAsia="Times New Roman" w:hAnsi="Times New Roman" w:cs="Times New Roman"/>
               </w:rPr>
             </w:pPr>
+            <w:proofErr w:type="spellStart"/>
             <w:r>
               <w:rPr>
                 <w:rFonts w:ascii="Times New Roman" w:eastAsia="Times New Roman" w:hAnsi="Times New Roman" w:cs="Times New Roman"/>
               </w:rPr>
               <w:t>Manik</w:t>
             </w:r>
+            <w:proofErr w:type="spellEnd"/>
           </w:p>
         </w:tc>
         <w:tc>
@@ -2009,12 +2023,14 @@
                 <w:rFonts w:ascii="Times New Roman" w:eastAsia="Times New Roman" w:hAnsi="Times New Roman" w:cs="Times New Roman"/>
               </w:rPr>
             </w:pPr>
+            <w:proofErr w:type="spellStart"/>
             <w:r>
               <w:rPr>
                 <w:rFonts w:ascii="Times New Roman" w:eastAsia="Times New Roman" w:hAnsi="Times New Roman" w:cs="Times New Roman"/>
               </w:rPr>
               <w:t>Sakib</w:t>
             </w:r>
+            <w:proofErr w:type="spellEnd"/>
           </w:p>
         </w:tc>
       </w:tr>
@@ -2040,8 +2056,20 @@
               <w:rPr>
                 <w:rFonts w:ascii="Times New Roman" w:eastAsia="Times New Roman" w:hAnsi="Times New Roman" w:cs="Times New Roman"/>
               </w:rPr>
-              <w:t>Identifying Defects and coflicts</w:t>
+              <w:t>Identifying Defects and co</w:t>
             </w:r>
+            <w:r>
+              <w:rPr>
+                <w:rFonts w:ascii="Times New Roman" w:eastAsia="Times New Roman" w:hAnsi="Times New Roman" w:cs="Times New Roman"/>
+              </w:rPr>
+              <w:t>n</w:t>
+            </w:r>
+            <w:r>
+              <w:rPr>
+                <w:rFonts w:ascii="Times New Roman" w:eastAsia="Times New Roman" w:hAnsi="Times New Roman" w:cs="Times New Roman"/>
+              </w:rPr>
+              <w:t>flicts</w:t>
+            </w:r>
           </w:p>
         </w:tc>
         <w:tc>
@@ -2057,8 +2085,8 @@
                 <w:rFonts w:ascii="Times New Roman" w:eastAsia="Times New Roman" w:hAnsi="Times New Roman" w:cs="Times New Roman"/>
               </w:rPr>
             </w:pPr>
-            <w:bookmarkStart w:id="2" w:name="_30j0zll" w:colFirst="0" w:colLast="0"/>
-            <w:bookmarkEnd w:id="2"/>
+            <w:bookmarkStart w:id="3" w:name="_30j0zll" w:colFirst="0" w:colLast="0"/>
+            <w:bookmarkEnd w:id="3"/>
           </w:p>
         </w:tc>
         <w:tc>
@@ -2473,7 +2501,19 @@
               <w:rPr>
                 <w:rFonts w:ascii="Times New Roman" w:eastAsia="Times New Roman" w:hAnsi="Times New Roman" w:cs="Times New Roman"/>
               </w:rPr>
-              <w:t>Documenting Conflics</w:t>
+              <w:t>Documenting Conflic</w:t>
+            </w:r>
+            <w:r>
+              <w:rPr>
+                <w:rFonts w:ascii="Times New Roman" w:eastAsia="Times New Roman" w:hAnsi="Times New Roman" w:cs="Times New Roman"/>
+              </w:rPr>
+              <w:t>t</w:t>
+            </w:r>
+            <w:r>
+              <w:rPr>
+                <w:rFonts w:ascii="Times New Roman" w:eastAsia="Times New Roman" w:hAnsi="Times New Roman" w:cs="Times New Roman"/>
+              </w:rPr>
+              <w:t>s</w:t>
             </w:r>
           </w:p>
         </w:tc>
@@ -2580,7 +2620,13 @@
               <w:rPr>
                 <w:rFonts w:ascii="Times New Roman" w:eastAsia="Times New Roman" w:hAnsi="Times New Roman" w:cs="Times New Roman"/>
               </w:rPr>
-              <w:t>Risk Identifcation</w:t>
+              <w:t xml:space="preserve">Risk </w:t>
+            </w:r>
+            <w:r>
+              <w:rPr>
+                <w:rFonts w:ascii="Times New Roman" w:eastAsia="Times New Roman" w:hAnsi="Times New Roman" w:cs="Times New Roman"/>
+              </w:rPr>
+              <w:t>Identification</w:t>
             </w:r>
           </w:p>
         </w:tc>
@@ -3639,7 +3685,25 @@
           <w:sz w:val="24"/>
           <w:szCs w:val="24"/>
         </w:rPr>
-        <w:t xml:space="preserve">: Peer monitoring and contributing in pair helped has manage the tasks. Again, a time tracking tool named “Toggl” like delivery-1 is used to track time for zoom meetings and tasks. By using Google doc for drafting report and brainstorming each task and then writing final copy of this report help us efficiently to manage each task (i.e., task-1 to task-5) properly. We planned to usee Kanban/SCRUM style agile </w:t>
+        <w:t xml:space="preserve">: Peer monitoring and contributing in pair helped has manage the tasks. Again, a time tracking tool named “Toggl” like delivery-1 is used to track time for zoom meetings and tasks. By using Google doc for drafting report and brainstorming each task and then writing final copy of this report help us efficiently to manage each task (i.e., task-1 to task-5) properly. We planned to </w:t>
+      </w:r>
+      <w:proofErr w:type="spellStart"/>
+      <w:r>
+        <w:rPr>
+          <w:rFonts w:ascii="Times New Roman" w:eastAsia="Times New Roman" w:hAnsi="Times New Roman" w:cs="Times New Roman"/>
+          <w:sz w:val="24"/>
+          <w:szCs w:val="24"/>
+        </w:rPr>
+        <w:t>usee</w:t>
+      </w:r>
+      <w:proofErr w:type="spellEnd"/>
+      <w:r>
+        <w:rPr>
+          <w:rFonts w:ascii="Times New Roman" w:eastAsia="Times New Roman" w:hAnsi="Times New Roman" w:cs="Times New Roman"/>
+          <w:sz w:val="24"/>
+          <w:szCs w:val="24"/>
+        </w:rPr>
+        <w:t xml:space="preserve"> Kanban/SCRUM style agile </w:t>
       </w:r>
       <w:r>
         <w:rPr>
@@ -3976,7 +4040,7 @@
 </file>
 
 <file path=word/numbering.xml><?xml version="1.0" encoding="utf-8"?>
-<w:numbering xmlns:wpc="http://schemas.microsoft.com/office/word/2010/wordprocessingCanvas" xmlns:cx="http://schemas.microsoft.com/office/drawing/2014/chartex" xmlns:cx1="http://schemas.microsoft.com/office/drawing/2015/9/8/chartex" xmlns:cx2="http://schemas.microsoft.com/office/drawing/2015/10/21/chartex" xmlns:cx3="http://schemas.microsoft.com/office/drawing/2016/5/9/chartex" xmlns:cx4="http://schemas.microsoft.com/office/drawing/2016/5/10/chartex" xmlns:cx5="http://schemas.microsoft.com/office/drawing/2016/5/11/chartex" xmlns:cx6="http://schemas.microsoft.com/office/drawing/2016/5/12/chartex" xmlns:cx7="http://schemas.microsoft.com/office/drawing/2016/5/13/chartex" xmlns:cx8="http://schemas.microsoft.com/office/drawing/2016/5/14/chartex" xmlns:mc="http://schemas.openxmlformats.org/markup-compatibility/2006" xmlns:aink="http://schemas.microsoft.com/office/drawing/2016/ink" xmlns:am3d="http://schemas.microsoft.com/office/drawing/2017/model3d" xmlns:o="urn:schemas-microsoft-com:office:office" xmlns:r="http://schemas.openxmlformats.org/officeDocument/2006/relationships" xmlns:m="http://schemas.openxmlformats.org/officeDocument/2006/math" xmlns:v="urn:schemas-microsoft-com:vml" xmlns:wp14="http://schemas.microsoft.com/office/word/2010/wordprocessingDrawing" xmlns:wp="http://schemas.openxmlformats.org/drawingml/2006/wordprocessingDrawing" xmlns:w10="urn:schemas-microsoft-com:office:word" xmlns:w="http://schemas.openxmlformats.org/wordprocessingml/2006/main" xmlns:w14="http://schemas.microsoft.com/office/word/2010/wordml" xmlns:w15="http://schemas.microsoft.com/office/word/2012/wordml" xmlns:w16cex="http://schemas.microsoft.com/office/word/2018/wordml/cex" xmlns:w16cid="http://schemas.microsoft.com/office/word/2016/wordml/cid" xmlns:w16="http://schemas.microsoft.com/office/word/2018/wordml" xmlns:w16se="http://schemas.microsoft.com/office/word/2015/wordml/symex" xmlns:wpg="http://schemas.microsoft.com/office/word/2010/wordprocessingGroup" xmlns:wpi="http://schemas.microsoft.com/office/word/2010/wordprocessingInk" xmlns:wne="http://schemas.microsoft.com/office/word/2006/wordml" xmlns:wps="http://schemas.microsoft.com/office/word/2010/wordprocessingShape" mc:Ignorable="w14 w15 w16se w16cid w16 w16cex wp14">
+<w:numbering xmlns:wpc="http://schemas.microsoft.com/office/word/2010/wordprocessingCanvas" xmlns:cx="http://schemas.microsoft.com/office/drawing/2014/chartex" xmlns:cx1="http://schemas.microsoft.com/office/drawing/2015/9/8/chartex" xmlns:cx2="http://schemas.microsoft.com/office/drawing/2015/10/21/chartex" xmlns:cx3="http://schemas.microsoft.com/office/drawing/2016/5/9/chartex" xmlns:cx4="http://schemas.microsoft.com/office/drawing/2016/5/10/chartex" xmlns:cx5="http://schemas.microsoft.com/office/drawing/2016/5/11/chartex" xmlns:cx6="http://schemas.microsoft.com/office/drawing/2016/5/12/chartex" xmlns:cx7="http://schemas.microsoft.com/office/drawing/2016/5/13/chartex" xmlns:cx8="http://schemas.microsoft.com/office/drawing/2016/5/14/chartex" xmlns:mc="http://schemas.openxmlformats.org/markup-compatibility/2006" xmlns:aink="http://schemas.microsoft.com/office/drawing/2016/ink" xmlns:am3d="http://schemas.microsoft.com/office/drawing/2017/model3d" xmlns:o="urn:schemas-microsoft-com:office:office" xmlns:r="http://schemas.openxmlformats.org/officeDocument/2006/relationships" xmlns:m="http://schemas.openxmlformats.org/officeDocument/2006/math" xmlns:v="urn:schemas-microsoft-com:vml" xmlns:wp14="http://schemas.microsoft.com/office/word/2010/wordprocessingDrawing" xmlns:wp="http://schemas.openxmlformats.org/drawingml/2006/wordprocessingDrawing" xmlns:w10="urn:schemas-microsoft-com:office:word" xmlns:w="http://schemas.openxmlformats.org/wordprocessingml/2006/main" xmlns:w14="http://schemas.microsoft.com/office/word/2010/wordml" xmlns:w15="http://schemas.microsoft.com/office/word/2012/wordml" xmlns:w16cid="http://schemas.microsoft.com/office/word/2016/wordml/cid" xmlns:w16se="http://schemas.microsoft.com/office/word/2015/wordml/symex" xmlns:wpg="http://schemas.microsoft.com/office/word/2010/wordprocessingGroup" xmlns:wpi="http://schemas.microsoft.com/office/word/2010/wordprocessingInk" xmlns:wne="http://schemas.microsoft.com/office/word/2006/wordml" xmlns:wps="http://schemas.microsoft.com/office/word/2010/wordprocessingShape" mc:Ignorable="w14 w15 w16se w16cid wp14">
   <w:abstractNum w:abstractNumId="0" w15:restartNumberingAfterBreak="0">
     <w:nsid w:val="03DC33E5"/>
     <w:multiLevelType w:val="multilevel"/>
@@ -5760,7 +5824,7 @@
 </file>
 
 <file path=word/styles.xml><?xml version="1.0" encoding="utf-8"?>
-<w:styles xmlns:mc="http://schemas.openxmlformats.org/markup-compatibility/2006" xmlns:r="http://schemas.openxmlformats.org/officeDocument/2006/relationships" xmlns:w="http://schemas.openxmlformats.org/wordprocessingml/2006/main" xmlns:w14="http://schemas.microsoft.com/office/word/2010/wordml" xmlns:w15="http://schemas.microsoft.com/office/word/2012/wordml" xmlns:w16cex="http://schemas.microsoft.com/office/word/2018/wordml/cex" xmlns:w16cid="http://schemas.microsoft.com/office/word/2016/wordml/cid" xmlns:w16="http://schemas.microsoft.com/office/word/2018/wordml" xmlns:w16se="http://schemas.microsoft.com/office/word/2015/wordml/symex" mc:Ignorable="w14 w15 w16se w16cid w16 w16cex">
+<w:styles xmlns:mc="http://schemas.openxmlformats.org/markup-compatibility/2006" xmlns:r="http://schemas.openxmlformats.org/officeDocument/2006/relationships" xmlns:w="http://schemas.openxmlformats.org/wordprocessingml/2006/main" xmlns:w14="http://schemas.microsoft.com/office/word/2010/wordml" xmlns:w15="http://schemas.microsoft.com/office/word/2012/wordml" xmlns:w16cid="http://schemas.microsoft.com/office/word/2016/wordml/cid" xmlns:w16se="http://schemas.microsoft.com/office/word/2015/wordml/symex" mc:Ignorable="w14 w15 w16se w16cid">
   <w:docDefaults>
     <w:rPrDefault>
       <w:rPr>
@@ -5776,7 +5840,7 @@
       </w:pPr>
     </w:pPrDefault>
   </w:docDefaults>
-  <w:latentStyles w:defLockedState="0" w:defUIPriority="99" w:defSemiHidden="0" w:defUnhideWhenUsed="0" w:defQFormat="0" w:count="376">
+  <w:latentStyles w:defLockedState="0" w:defUIPriority="99" w:defSemiHidden="0" w:defUnhideWhenUsed="0" w:defQFormat="0" w:count="377">
     <w:lsdException w:name="Normal" w:uiPriority="0" w:qFormat="1"/>
     <w:lsdException w:name="heading 1" w:uiPriority="9" w:qFormat="1"/>
     <w:lsdException w:name="heading 2" w:semiHidden="1" w:uiPriority="9" w:unhideWhenUsed="1" w:qFormat="1"/>
@@ -5882,7 +5946,6 @@
     <w:lsdException w:name="HTML Sample" w:semiHidden="1" w:unhideWhenUsed="1"/>
     <w:lsdException w:name="HTML Typewriter" w:semiHidden="1" w:unhideWhenUsed="1"/>
     <w:lsdException w:name="HTML Variable" w:semiHidden="1" w:unhideWhenUsed="1"/>
-    <w:lsdException w:name="Normal Table" w:semiHidden="1" w:unhideWhenUsed="1"/>
     <w:lsdException w:name="annotation subject" w:semiHidden="1" w:unhideWhenUsed="1"/>
     <w:lsdException w:name="No List" w:semiHidden="1" w:unhideWhenUsed="1"/>
     <w:lsdException w:name="Outline List 1" w:semiHidden="1" w:unhideWhenUsed="1"/>
@@ -5929,10 +5992,8 @@
     <w:lsdException w:name="Table Subtle 2" w:semiHidden="1" w:unhideWhenUsed="1"/>
     <w:lsdException w:name="Table Web 1" w:semiHidden="1" w:unhideWhenUsed="1"/>
     <w:lsdException w:name="Table Web 2" w:semiHidden="1" w:unhideWhenUsed="1"/>
-    <w:lsdException w:name="Table Web 3" w:semiHidden="1" w:unhideWhenUsed="1"/>
     <w:lsdException w:name="Balloon Text" w:semiHidden="1" w:unhideWhenUsed="1"/>
     <w:lsdException w:name="Table Grid" w:uiPriority="39"/>
-    <w:lsdException w:name="Table Theme" w:semiHidden="1" w:unhideWhenUsed="1"/>
     <w:lsdException w:name="Placeholder Text" w:semiHidden="1"/>
     <w:lsdException w:name="No Spacing" w:uiPriority="1" w:qFormat="1"/>
     <w:lsdException w:name="Light Shading" w:uiPriority="60"/>
@@ -6153,6 +6214,7 @@
     <w:lsdException w:name="Hashtag" w:semiHidden="1" w:unhideWhenUsed="1"/>
     <w:lsdException w:name="Unresolved Mention" w:semiHidden="1" w:unhideWhenUsed="1"/>
     <w:lsdException w:name="Smart Link" w:semiHidden="1" w:unhideWhenUsed="1"/>
+    <w:lsdException w:name="Smart Link Error" w:semiHidden="1" w:unhideWhenUsed="1"/>
   </w:latentStyles>
   <w:style w:type="paragraph" w:default="1" w:styleId="Normal">
     <w:name w:val="Normal"/>

</xml_diff>